<commit_message>
Trabajo en clase 2 finalizado.
</commit_message>
<xml_diff>
--- a/Trabajo_en_clase_2/TC-N2.docx
+++ b/Trabajo_en_clase_2/TC-N2.docx
@@ -44,6 +44,20 @@
           <w:lang w:val="es-AR"/>
         </w:rPr>
         <w:t>}:</w:t>
+      </w:r>
+    </w:p>
+    <w:p>
+      <w:pPr>
+        <w:rPr>
+          <w:lang w:val="es-AR"/>
+        </w:rPr>
+      </w:pPr>
+      <w:r>
+        <w:rPr>
+          <w:highlight w:val="yellow"/>
+          <w:lang w:val="es-AR"/>
+        </w:rPr>
+        <w:t>Revisar archivo Excel-de-TC2.xlsx para ver las transformaciones de AFN a AFD</w:t>
       </w:r>
     </w:p>
     <w:p>
@@ -1078,7 +1092,7 @@
                     </pic:cNvPicPr>
                   </pic:nvPicPr>
                   <pic:blipFill>
-                    <a:blip r:embed="rId4">
+                    <a:blip r:embed="rId6">
                       <a:extLst>
                         <a:ext uri="{28A0092B-C50C-407E-A947-70E740481C1C}">
                           <a14:useLocalDpi xmlns:a14="http://schemas.microsoft.com/office/drawing/2010/main" val="0"/>
@@ -2311,7 +2325,7 @@
                     </pic:cNvPicPr>
                   </pic:nvPicPr>
                   <pic:blipFill>
-                    <a:blip r:embed="rId5">
+                    <a:blip r:embed="rId7">
                       <a:extLst>
                         <a:ext uri="{28A0092B-C50C-407E-A947-70E740481C1C}">
                           <a14:useLocalDpi xmlns:a14="http://schemas.microsoft.com/office/drawing/2010/main" val="0"/>
@@ -4369,6 +4383,7 @@
       </w:r>
       <w:r>
         <w:rPr>
+          <w:noProof/>
           <w:lang w:val="es-AR"/>
         </w:rPr>
         <w:drawing>
@@ -4387,7 +4402,7 @@
                     <pic:cNvPicPr/>
                   </pic:nvPicPr>
                   <pic:blipFill>
-                    <a:blip r:embed="rId6"/>
+                    <a:blip r:embed="rId8"/>
                     <a:stretch>
                       <a:fillRect/>
                     </a:stretch>
@@ -5596,7 +5611,7 @@
                     </pic:cNvPicPr>
                   </pic:nvPicPr>
                   <pic:blipFill>
-                    <a:blip r:embed="rId7">
+                    <a:blip r:embed="rId9">
                       <a:extLst>
                         <a:ext uri="{28A0092B-C50C-407E-A947-70E740481C1C}">
                           <a14:useLocalDpi xmlns:a14="http://schemas.microsoft.com/office/drawing/2010/main" val="0"/>
@@ -8209,6 +8224,7 @@
       </w:r>
       <w:r>
         <w:rPr>
+          <w:noProof/>
           <w:lang w:val="es-AR"/>
         </w:rPr>
         <w:drawing>
@@ -8227,7 +8243,7 @@
                     <pic:cNvPicPr/>
                   </pic:nvPicPr>
                   <pic:blipFill>
-                    <a:blip r:embed="rId8"/>
+                    <a:blip r:embed="rId10"/>
                     <a:stretch>
                       <a:fillRect/>
                     </a:stretch>
@@ -9452,7 +9468,7 @@
                     </pic:cNvPicPr>
                   </pic:nvPicPr>
                   <pic:blipFill>
-                    <a:blip r:embed="rId9">
+                    <a:blip r:embed="rId11">
                       <a:extLst>
                         <a:ext uri="{28A0092B-C50C-407E-A947-70E740481C1C}">
                           <a14:useLocalDpi xmlns:a14="http://schemas.microsoft.com/office/drawing/2010/main" val="0"/>
@@ -9518,6 +9534,7 @@
       </w:pPr>
       <w:r>
         <w:rPr>
+          <w:highlight w:val="yellow"/>
           <w:lang w:val="es-AR"/>
         </w:rPr>
         <w:lastRenderedPageBreak/>
@@ -9670,6 +9687,25 @@
       </w:r>
     </w:p>
     <w:p>
+      <w:pPr>
+        <w:rPr>
+          <w:lang w:val="es-AR"/>
+        </w:rPr>
+      </w:pPr>
+      <w:r>
+        <w:rPr>
+          <w:highlight w:val="yellow"/>
+          <w:lang w:val="es-AR"/>
+        </w:rPr>
+        <w:t>Revisar archivos AFN1.py y AFN2.py</w:t>
+      </w:r>
+    </w:p>
+    <w:p>
+      <w:pPr>
+        <w:rPr>
+          <w:lang w:val="es-AR"/>
+        </w:rPr>
+      </w:pPr>
       <w:r>
         <w:rPr>
           <w:lang w:val="es-AR"/>
@@ -9690,8 +9726,58 @@
         </w:rPr>
         <w:t xml:space="preserve"> los AFD 1.1 y 1.2.</w:t>
       </w:r>
+    </w:p>
+    <w:p>
+      <w:pPr>
+        <w:rPr>
+          <w:lang w:val="es-AR"/>
+        </w:rPr>
+      </w:pPr>
+      <w:r>
+        <w:rPr>
+          <w:highlight w:val="yellow"/>
+          <w:lang w:val="es-AR"/>
+        </w:rPr>
+        <w:t>Revisar archivos AF</w:t>
+      </w:r>
+      <w:r>
+        <w:rPr>
+          <w:highlight w:val="yellow"/>
+          <w:lang w:val="es-AR"/>
+        </w:rPr>
+        <w:t>D</w:t>
+      </w:r>
+      <w:r>
+        <w:rPr>
+          <w:highlight w:val="yellow"/>
+          <w:lang w:val="es-AR"/>
+        </w:rPr>
+        <w:t>1.py y AF</w:t>
+      </w:r>
+      <w:r>
+        <w:rPr>
+          <w:highlight w:val="yellow"/>
+          <w:lang w:val="es-AR"/>
+        </w:rPr>
+        <w:t>D</w:t>
+      </w:r>
+      <w:r>
+        <w:rPr>
+          <w:highlight w:val="yellow"/>
+          <w:lang w:val="es-AR"/>
+        </w:rPr>
+        <w:t>2.py</w:t>
+      </w:r>
+    </w:p>
+    <w:p>
+      <w:pPr>
+        <w:rPr>
+          <w:lang w:val="es-AR"/>
+        </w:rPr>
+      </w:pPr>
     </w:p>
     <w:sectPr>
+      <w:footerReference w:type="default" r:id="rId12"/>
       <w:pgSz w:w="11906" w:h="16838"/>
       <w:pgMar w:top="1417" w:right="1701" w:bottom="1417" w:left="1701" w:header="708" w:footer="708" w:gutter="0"/>
       <w:cols w:space="708"/>
@@ -9699,6 +9785,74 @@
     </w:sectPr>
   </w:body>
 </w:document>
+</file>
+
+<file path=word/endnotes.xml><?xml version="1.0" encoding="utf-8"?>
+<w:endnotes xmlns:wpc="http://schemas.microsoft.com/office/word/2010/wordprocessingCanvas" xmlns:cx="http://schemas.microsoft.com/office/drawing/2014/chartex" xmlns:cx1="http://schemas.microsoft.com/office/drawing/2015/9/8/chartex" xmlns:cx2="http://schemas.microsoft.com/office/drawing/2015/10/21/chartex" xmlns:cx3="http://schemas.microsoft.com/office/drawing/2016/5/9/chartex" xmlns:cx4="http://schemas.microsoft.com/office/drawing/2016/5/10/chartex" xmlns:cx5="http://schemas.microsoft.com/office/drawing/2016/5/11/chartex" xmlns:cx6="http://schemas.microsoft.com/office/drawing/2016/5/12/chartex" xmlns:cx7="http://schemas.microsoft.com/office/drawing/2016/5/13/chartex" xmlns:cx8="http://schemas.microsoft.com/office/drawing/2016/5/14/chartex" xmlns:mc="http://schemas.openxmlformats.org/markup-compatibility/2006" xmlns:aink="http://schemas.microsoft.com/office/drawing/2016/ink" xmlns:am3d="http://schemas.microsoft.com/office/drawing/2017/model3d" xmlns:o="urn:schemas-microsoft-com:office:office" xmlns:oel="http://schemas.microsoft.com/office/2019/extlst" xmlns:r="http://schemas.openxmlformats.org/officeDocument/2006/relationships" xmlns:m="http://schemas.openxmlformats.org/officeDocument/2006/math" xmlns:v="urn:schemas-microsoft-com:vml" xmlns:wp14="http://schemas.microsoft.com/office/word/2010/wordprocessingDrawing" xmlns:wp="http://schemas.openxmlformats.org/drawingml/2006/wordprocessingDrawing" xmlns:w10="urn:schemas-microsoft-com:office:word" xmlns:w="http://schemas.openxmlformats.org/wordprocessingml/2006/main" xmlns:w14="http://schemas.microsoft.com/office/word/2010/wordml" xmlns:w15="http://schemas.microsoft.com/office/word/2012/wordml" xmlns:w16cex="http://schemas.microsoft.com/office/word/2018/wordml/cex" xmlns:w16cid="http://schemas.microsoft.com/office/word/2016/wordml/cid" xmlns:w16="http://schemas.microsoft.com/office/word/2018/wordml" xmlns:w16du="http://schemas.microsoft.com/office/word/2023/wordml/word16du" xmlns:w16sdtdh="http://schemas.microsoft.com/office/word/2020/wordml/sdtdatahash" xmlns:w16se="http://schemas.microsoft.com/office/word/2015/wordml/symex" xmlns:wpg="http://schemas.microsoft.com/office/word/2010/wordprocessingGroup" xmlns:wpi="http://schemas.microsoft.com/office/word/2010/wordprocessingInk" xmlns:wne="http://schemas.microsoft.com/office/word/2006/wordml" xmlns:wps="http://schemas.microsoft.com/office/word/2010/wordprocessingShape" mc:Ignorable="w14 w15 w16se w16cid w16 w16cex w16sdtdh wp14">
+  <w:endnote w:type="separator" w:id="-1">
+    <w:p>
+      <w:pPr>
+        <w:spacing w:after="0" w:line="240" w:lineRule="auto"/>
+      </w:pPr>
+      <w:r>
+        <w:separator/>
+      </w:r>
+    </w:p>
+  </w:endnote>
+  <w:endnote w:type="continuationSeparator" w:id="0">
+    <w:p>
+      <w:pPr>
+        <w:spacing w:after="0" w:line="240" w:lineRule="auto"/>
+      </w:pPr>
+      <w:r>
+        <w:continuationSeparator/>
+      </w:r>
+    </w:p>
+  </w:endnote>
+</w:endnotes>
+</file>
+
+<file path=word/footer1.xml><?xml version="1.0" encoding="utf-8"?>
+<w:ftr xmlns:wpc="http://schemas.microsoft.com/office/word/2010/wordprocessingCanvas" xmlns:cx="http://schemas.microsoft.com/office/drawing/2014/chartex" xmlns:cx1="http://schemas.microsoft.com/office/drawing/2015/9/8/chartex" xmlns:cx2="http://schemas.microsoft.com/office/drawing/2015/10/21/chartex" xmlns:cx3="http://schemas.microsoft.com/office/drawing/2016/5/9/chartex" xmlns:cx4="http://schemas.microsoft.com/office/drawing/2016/5/10/chartex" xmlns:cx5="http://schemas.microsoft.com/office/drawing/2016/5/11/chartex" xmlns:cx6="http://schemas.microsoft.com/office/drawing/2016/5/12/chartex" xmlns:cx7="http://schemas.microsoft.com/office/drawing/2016/5/13/chartex" xmlns:cx8="http://schemas.microsoft.com/office/drawing/2016/5/14/chartex" xmlns:mc="http://schemas.openxmlformats.org/markup-compatibility/2006" xmlns:aink="http://schemas.microsoft.com/office/drawing/2016/ink" xmlns:am3d="http://schemas.microsoft.com/office/drawing/2017/model3d" xmlns:o="urn:schemas-microsoft-com:office:office" xmlns:oel="http://schemas.microsoft.com/office/2019/extlst" xmlns:r="http://schemas.openxmlformats.org/officeDocument/2006/relationships" xmlns:m="http://schemas.openxmlformats.org/officeDocument/2006/math" xmlns:v="urn:schemas-microsoft-com:vml" xmlns:wp14="http://schemas.microsoft.com/office/word/2010/wordprocessingDrawing" xmlns:wp="http://schemas.openxmlformats.org/drawingml/2006/wordprocessingDrawing" xmlns:w10="urn:schemas-microsoft-com:office:word" xmlns:w="http://schemas.openxmlformats.org/wordprocessingml/2006/main" xmlns:w14="http://schemas.microsoft.com/office/word/2010/wordml" xmlns:w15="http://schemas.microsoft.com/office/word/2012/wordml" xmlns:w16cex="http://schemas.microsoft.com/office/word/2018/wordml/cex" xmlns:w16cid="http://schemas.microsoft.com/office/word/2016/wordml/cid" xmlns:w16="http://schemas.microsoft.com/office/word/2018/wordml" xmlns:w16du="http://schemas.microsoft.com/office/word/2023/wordml/word16du" xmlns:w16sdtdh="http://schemas.microsoft.com/office/word/2020/wordml/sdtdatahash" xmlns:w16se="http://schemas.microsoft.com/office/word/2015/wordml/symex" xmlns:wpg="http://schemas.microsoft.com/office/word/2010/wordprocessingGroup" xmlns:wpi="http://schemas.microsoft.com/office/word/2010/wordprocessingInk" xmlns:wne="http://schemas.microsoft.com/office/word/2006/wordml" xmlns:wps="http://schemas.microsoft.com/office/word/2010/wordprocessingShape" mc:Ignorable="w14 w15 w16se w16cid w16 w16cex w16sdtdh wp14">
+  <w:p>
+    <w:pPr>
+      <w:pStyle w:val="Piedepgina"/>
+    </w:pPr>
+    <w:r>
+      <w:t xml:space="preserve">Ulises Festín y Pablo </w:t>
+    </w:r>
+    <w:proofErr w:type="spellStart"/>
+    <w:r>
+      <w:t>Balastegui</w:t>
+    </w:r>
+    <w:proofErr w:type="spellEnd"/>
+  </w:p>
+</w:ftr>
+</file>
+
+<file path=word/footnotes.xml><?xml version="1.0" encoding="utf-8"?>
+<w:footnotes xmlns:wpc="http://schemas.microsoft.com/office/word/2010/wordprocessingCanvas" xmlns:cx="http://schemas.microsoft.com/office/drawing/2014/chartex" xmlns:cx1="http://schemas.microsoft.com/office/drawing/2015/9/8/chartex" xmlns:cx2="http://schemas.microsoft.com/office/drawing/2015/10/21/chartex" xmlns:cx3="http://schemas.microsoft.com/office/drawing/2016/5/9/chartex" xmlns:cx4="http://schemas.microsoft.com/office/drawing/2016/5/10/chartex" xmlns:cx5="http://schemas.microsoft.com/office/drawing/2016/5/11/chartex" xmlns:cx6="http://schemas.microsoft.com/office/drawing/2016/5/12/chartex" xmlns:cx7="http://schemas.microsoft.com/office/drawing/2016/5/13/chartex" xmlns:cx8="http://schemas.microsoft.com/office/drawing/2016/5/14/chartex" xmlns:mc="http://schemas.openxmlformats.org/markup-compatibility/2006" xmlns:aink="http://schemas.microsoft.com/office/drawing/2016/ink" xmlns:am3d="http://schemas.microsoft.com/office/drawing/2017/model3d" xmlns:o="urn:schemas-microsoft-com:office:office" xmlns:oel="http://schemas.microsoft.com/office/2019/extlst" xmlns:r="http://schemas.openxmlformats.org/officeDocument/2006/relationships" xmlns:m="http://schemas.openxmlformats.org/officeDocument/2006/math" xmlns:v="urn:schemas-microsoft-com:vml" xmlns:wp14="http://schemas.microsoft.com/office/word/2010/wordprocessingDrawing" xmlns:wp="http://schemas.openxmlformats.org/drawingml/2006/wordprocessingDrawing" xmlns:w10="urn:schemas-microsoft-com:office:word" xmlns:w="http://schemas.openxmlformats.org/wordprocessingml/2006/main" xmlns:w14="http://schemas.microsoft.com/office/word/2010/wordml" xmlns:w15="http://schemas.microsoft.com/office/word/2012/wordml" xmlns:w16cex="http://schemas.microsoft.com/office/word/2018/wordml/cex" xmlns:w16cid="http://schemas.microsoft.com/office/word/2016/wordml/cid" xmlns:w16="http://schemas.microsoft.com/office/word/2018/wordml" xmlns:w16du="http://schemas.microsoft.com/office/word/2023/wordml/word16du" xmlns:w16sdtdh="http://schemas.microsoft.com/office/word/2020/wordml/sdtdatahash" xmlns:w16se="http://schemas.microsoft.com/office/word/2015/wordml/symex" xmlns:wpg="http://schemas.microsoft.com/office/word/2010/wordprocessingGroup" xmlns:wpi="http://schemas.microsoft.com/office/word/2010/wordprocessingInk" xmlns:wne="http://schemas.microsoft.com/office/word/2006/wordml" xmlns:wps="http://schemas.microsoft.com/office/word/2010/wordprocessingShape" mc:Ignorable="w14 w15 w16se w16cid w16 w16cex w16sdtdh wp14">
+  <w:footnote w:type="separator" w:id="-1">
+    <w:p>
+      <w:pPr>
+        <w:spacing w:after="0" w:line="240" w:lineRule="auto"/>
+      </w:pPr>
+      <w:r>
+        <w:separator/>
+      </w:r>
+    </w:p>
+  </w:footnote>
+  <w:footnote w:type="continuationSeparator" w:id="0">
+    <w:p>
+      <w:pPr>
+        <w:spacing w:after="0" w:line="240" w:lineRule="auto"/>
+      </w:pPr>
+      <w:r>
+        <w:continuationSeparator/>
+      </w:r>
+    </w:p>
+  </w:footnote>
+</w:footnotes>
 </file>
 
 <file path=word/styles.xml><?xml version="1.0" encoding="utf-8"?>
@@ -10101,6 +10255,7 @@
   <w:style w:type="paragraph" w:default="1" w:styleId="Normal">
     <w:name w:val="Normal"/>
     <w:qFormat/>
+    <w:rsid w:val="00834451"/>
     <w:rPr>
       <w:lang w:val="es-419"/>
     </w:rPr>
@@ -10108,6 +10263,7 @@
   <w:style w:type="character" w:default="1" w:styleId="Fuentedeprrafopredeter">
     <w:name w:val="Default Paragraph Font"/>
     <w:uiPriority w:val="1"/>
+    <w:semiHidden/>
     <w:unhideWhenUsed/>
   </w:style>
   <w:style w:type="table" w:default="1" w:styleId="Tablanormal">
@@ -10141,6 +10297,56 @@
       <w:ind w:left="720"/>
       <w:contextualSpacing/>
     </w:pPr>
+  </w:style>
+  <w:style w:type="paragraph" w:styleId="Encabezado">
+    <w:name w:val="header"/>
+    <w:basedOn w:val="Normal"/>
+    <w:link w:val="EncabezadoCar"/>
+    <w:uiPriority w:val="99"/>
+    <w:unhideWhenUsed/>
+    <w:rsid w:val="00834451"/>
+    <w:pPr>
+      <w:tabs>
+        <w:tab w:val="center" w:pos="4252"/>
+        <w:tab w:val="right" w:pos="8504"/>
+      </w:tabs>
+      <w:spacing w:after="0" w:line="240" w:lineRule="auto"/>
+    </w:pPr>
+  </w:style>
+  <w:style w:type="character" w:customStyle="1" w:styleId="EncabezadoCar">
+    <w:name w:val="Encabezado Car"/>
+    <w:basedOn w:val="Fuentedeprrafopredeter"/>
+    <w:link w:val="Encabezado"/>
+    <w:uiPriority w:val="99"/>
+    <w:rsid w:val="00834451"/>
+    <w:rPr>
+      <w:lang w:val="es-419"/>
+    </w:rPr>
+  </w:style>
+  <w:style w:type="paragraph" w:styleId="Piedepgina">
+    <w:name w:val="footer"/>
+    <w:basedOn w:val="Normal"/>
+    <w:link w:val="PiedepginaCar"/>
+    <w:uiPriority w:val="99"/>
+    <w:unhideWhenUsed/>
+    <w:rsid w:val="00834451"/>
+    <w:pPr>
+      <w:tabs>
+        <w:tab w:val="center" w:pos="4252"/>
+        <w:tab w:val="right" w:pos="8504"/>
+      </w:tabs>
+      <w:spacing w:after="0" w:line="240" w:lineRule="auto"/>
+    </w:pPr>
+  </w:style>
+  <w:style w:type="character" w:customStyle="1" w:styleId="PiedepginaCar">
+    <w:name w:val="Pie de página Car"/>
+    <w:basedOn w:val="Fuentedeprrafopredeter"/>
+    <w:link w:val="Piedepgina"/>
+    <w:uiPriority w:val="99"/>
+    <w:rsid w:val="00834451"/>
+    <w:rPr>
+      <w:lang w:val="es-419"/>
+    </w:rPr>
   </w:style>
 </w:styles>
 </file>

</xml_diff>

<commit_message>
Correción de errores Trabajo en Clase 2
</commit_message>
<xml_diff>
--- a/Trabajo_en_clase_2/TC-N2.docx
+++ b/Trabajo_en_clase_2/TC-N2.docx
@@ -9543,6 +9543,7 @@
     </w:p>
     <w:p>
       <w:pPr>
+        <w:jc w:val="center"/>
         <w:rPr>
           <w:lang w:val="es-AR"/>
         </w:rPr>
@@ -9556,15 +9557,64 @@
     </w:p>
     <w:p>
       <w:pPr>
+        <w:jc w:val="center"/>
         <w:rPr>
           <w:lang w:val="es-AR"/>
         </w:rPr>
       </w:pPr>
       <w:r>
         <w:rPr>
-          <w:lang w:val="es-AR"/>
-        </w:rPr>
-        <w:t>2. El conjunto de cadenas que terminan en 1.</w:t>
+          <w:noProof/>
+          <w:lang w:val="es-AR"/>
+        </w:rPr>
+        <w:drawing>
+          <wp:inline distT="0" distB="0" distL="0" distR="0" wp14:anchorId="2EAD4F40" wp14:editId="2097F978">
+            <wp:extent cx="1724025" cy="1769594"/>
+            <wp:effectExtent l="0" t="0" r="0" b="2540"/>
+            <wp:docPr id="544114332" name="Imagen 1"/>
+            <wp:cNvGraphicFramePr>
+              <a:graphicFrameLocks xmlns:a="http://schemas.openxmlformats.org/drawingml/2006/main" noChangeAspect="1"/>
+            </wp:cNvGraphicFramePr>
+            <a:graphic xmlns:a="http://schemas.openxmlformats.org/drawingml/2006/main">
+              <a:graphicData uri="http://schemas.openxmlformats.org/drawingml/2006/picture">
+                <pic:pic xmlns:pic="http://schemas.openxmlformats.org/drawingml/2006/picture">
+                  <pic:nvPicPr>
+                    <pic:cNvPr id="0" name="Picture 1"/>
+                    <pic:cNvPicPr>
+                      <a:picLocks noChangeAspect="1" noChangeArrowheads="1"/>
+                    </pic:cNvPicPr>
+                  </pic:nvPicPr>
+                  <pic:blipFill>
+                    <a:blip r:embed="rId12">
+                      <a:extLst>
+                        <a:ext uri="{28A0092B-C50C-407E-A947-70E740481C1C}">
+                          <a14:useLocalDpi xmlns:a14="http://schemas.microsoft.com/office/drawing/2010/main" val="0"/>
+                        </a:ext>
+                      </a:extLst>
+                    </a:blip>
+                    <a:srcRect/>
+                    <a:stretch>
+                      <a:fillRect/>
+                    </a:stretch>
+                  </pic:blipFill>
+                  <pic:spPr bwMode="auto">
+                    <a:xfrm>
+                      <a:off x="0" y="0"/>
+                      <a:ext cx="1728598" cy="1774288"/>
+                    </a:xfrm>
+                    <a:prstGeom prst="rect">
+                      <a:avLst/>
+                    </a:prstGeom>
+                    <a:noFill/>
+                    <a:ln>
+                      <a:noFill/>
+                    </a:ln>
+                  </pic:spPr>
+                </pic:pic>
+              </a:graphicData>
+            </a:graphic>
+          </wp:inline>
+        </w:drawing>
       </w:r>
     </w:p>
     <w:p>
@@ -9577,11 +9627,12 @@
         <w:rPr>
           <w:lang w:val="es-AR"/>
         </w:rPr>
-        <w:t>(N*,1)</w:t>
+        <w:t>2. El conjunto de cadenas que terminan en 1.</w:t>
       </w:r>
     </w:p>
     <w:p>
       <w:pPr>
+        <w:jc w:val="center"/>
         <w:rPr>
           <w:lang w:val="es-AR"/>
         </w:rPr>
@@ -9590,20 +9641,69 @@
         <w:rPr>
           <w:lang w:val="es-AR"/>
         </w:rPr>
-        <w:t>3. El conjunto de todas las cadenas que terminan en 00.</w:t>
+        <w:t>(N*,1)</w:t>
       </w:r>
     </w:p>
     <w:p>
       <w:pPr>
+        <w:jc w:val="center"/>
         <w:rPr>
           <w:lang w:val="es-AR"/>
         </w:rPr>
       </w:pPr>
       <w:r>
         <w:rPr>
-          <w:lang w:val="es-AR"/>
-        </w:rPr>
-        <w:t>(N*,00)</w:t>
+          <w:noProof/>
+          <w:lang w:val="es-AR"/>
+        </w:rPr>
+        <w:drawing>
+          <wp:inline distT="0" distB="0" distL="0" distR="0" wp14:anchorId="50E0FF72" wp14:editId="54725934">
+            <wp:extent cx="2694054" cy="2295525"/>
+            <wp:effectExtent l="0" t="0" r="0" b="0"/>
+            <wp:docPr id="1908590248" name="Imagen 2"/>
+            <wp:cNvGraphicFramePr>
+              <a:graphicFrameLocks xmlns:a="http://schemas.openxmlformats.org/drawingml/2006/main" noChangeAspect="1"/>
+            </wp:cNvGraphicFramePr>
+            <a:graphic xmlns:a="http://schemas.openxmlformats.org/drawingml/2006/main">
+              <a:graphicData uri="http://schemas.openxmlformats.org/drawingml/2006/picture">
+                <pic:pic xmlns:pic="http://schemas.openxmlformats.org/drawingml/2006/picture">
+                  <pic:nvPicPr>
+                    <pic:cNvPr id="0" name="Picture 2"/>
+                    <pic:cNvPicPr>
+                      <a:picLocks noChangeAspect="1" noChangeArrowheads="1"/>
+                    </pic:cNvPicPr>
+                  </pic:nvPicPr>
+                  <pic:blipFill>
+                    <a:blip r:embed="rId13">
+                      <a:extLst>
+                        <a:ext uri="{28A0092B-C50C-407E-A947-70E740481C1C}">
+                          <a14:useLocalDpi xmlns:a14="http://schemas.microsoft.com/office/drawing/2010/main" val="0"/>
+                        </a:ext>
+                      </a:extLst>
+                    </a:blip>
+                    <a:srcRect/>
+                    <a:stretch>
+                      <a:fillRect/>
+                    </a:stretch>
+                  </pic:blipFill>
+                  <pic:spPr bwMode="auto">
+                    <a:xfrm>
+                      <a:off x="0" y="0"/>
+                      <a:ext cx="2700070" cy="2300651"/>
+                    </a:xfrm>
+                    <a:prstGeom prst="rect">
+                      <a:avLst/>
+                    </a:prstGeom>
+                    <a:noFill/>
+                    <a:ln>
+                      <a:noFill/>
+                    </a:ln>
+                  </pic:spPr>
+                </pic:pic>
+              </a:graphicData>
+            </a:graphic>
+          </wp:inline>
+        </w:drawing>
       </w:r>
     </w:p>
     <w:p>
@@ -9616,25 +9716,12 @@
         <w:rPr>
           <w:lang w:val="es-AR"/>
         </w:rPr>
-        <w:t xml:space="preserve">4. El conjunto de cadenas que contengan la </w:t>
-      </w:r>
-      <w:proofErr w:type="spellStart"/>
-      <w:r>
-        <w:rPr>
-          <w:lang w:val="es-AR"/>
-        </w:rPr>
-        <w:t>subcadena</w:t>
-      </w:r>
-      <w:proofErr w:type="spellEnd"/>
-      <w:r>
-        <w:rPr>
-          <w:lang w:val="es-AR"/>
-        </w:rPr>
-        <w:t xml:space="preserve"> 011.</w:t>
+        <w:t>3. El conjunto de todas las cadenas que terminan en 00.</w:t>
       </w:r>
     </w:p>
     <w:p>
       <w:pPr>
+        <w:jc w:val="center"/>
         <w:rPr>
           <w:lang w:val="es-AR"/>
         </w:rPr>
@@ -9643,20 +9730,69 @@
         <w:rPr>
           <w:lang w:val="es-AR"/>
         </w:rPr>
-        <w:t>(N*,011)</w:t>
+        <w:t>(N*,00)</w:t>
       </w:r>
     </w:p>
     <w:p>
       <w:pPr>
+        <w:jc w:val="center"/>
         <w:rPr>
           <w:lang w:val="es-AR"/>
         </w:rPr>
       </w:pPr>
       <w:r>
         <w:rPr>
-          <w:lang w:val="es-AR"/>
-        </w:rPr>
-        <w:t>EJERCICIOS EN PYTHON</w:t>
+          <w:noProof/>
+          <w:lang w:val="es-AR"/>
+        </w:rPr>
+        <w:drawing>
+          <wp:inline distT="0" distB="0" distL="0" distR="0" wp14:anchorId="68931910" wp14:editId="0D043A03">
+            <wp:extent cx="3914775" cy="2181576"/>
+            <wp:effectExtent l="0" t="0" r="0" b="9525"/>
+            <wp:docPr id="2123161947" name="Imagen 3"/>
+            <wp:cNvGraphicFramePr>
+              <a:graphicFrameLocks xmlns:a="http://schemas.openxmlformats.org/drawingml/2006/main" noChangeAspect="1"/>
+            </wp:cNvGraphicFramePr>
+            <a:graphic xmlns:a="http://schemas.openxmlformats.org/drawingml/2006/main">
+              <a:graphicData uri="http://schemas.openxmlformats.org/drawingml/2006/picture">
+                <pic:pic xmlns:pic="http://schemas.openxmlformats.org/drawingml/2006/picture">
+                  <pic:nvPicPr>
+                    <pic:cNvPr id="0" name="Picture 3"/>
+                    <pic:cNvPicPr>
+                      <a:picLocks noChangeAspect="1" noChangeArrowheads="1"/>
+                    </pic:cNvPicPr>
+                  </pic:nvPicPr>
+                  <pic:blipFill>
+                    <a:blip r:embed="rId14">
+                      <a:extLst>
+                        <a:ext uri="{28A0092B-C50C-407E-A947-70E740481C1C}">
+                          <a14:useLocalDpi xmlns:a14="http://schemas.microsoft.com/office/drawing/2010/main" val="0"/>
+                        </a:ext>
+                      </a:extLst>
+                    </a:blip>
+                    <a:srcRect/>
+                    <a:stretch>
+                      <a:fillRect/>
+                    </a:stretch>
+                  </pic:blipFill>
+                  <pic:spPr bwMode="auto">
+                    <a:xfrm>
+                      <a:off x="0" y="0"/>
+                      <a:ext cx="3917173" cy="2182912"/>
+                    </a:xfrm>
+                    <a:prstGeom prst="rect">
+                      <a:avLst/>
+                    </a:prstGeom>
+                    <a:noFill/>
+                    <a:ln>
+                      <a:noFill/>
+                    </a:ln>
+                  </pic:spPr>
+                </pic:pic>
+              </a:graphicData>
+            </a:graphic>
+          </wp:inline>
+        </w:drawing>
       </w:r>
     </w:p>
     <w:p>
@@ -9669,62 +9805,110 @@
         <w:rPr>
           <w:lang w:val="es-AR"/>
         </w:rPr>
-        <w:t xml:space="preserve">Programar en </w:t>
+        <w:t xml:space="preserve">4. El conjunto de cadenas que contengan la </w:t>
       </w:r>
       <w:proofErr w:type="spellStart"/>
       <w:r>
         <w:rPr>
           <w:lang w:val="es-AR"/>
         </w:rPr>
-        <w:t>python</w:t>
+        <w:t>subcadena</w:t>
       </w:r>
       <w:proofErr w:type="spellEnd"/>
       <w:r>
         <w:rPr>
           <w:lang w:val="es-AR"/>
         </w:rPr>
-        <w:t xml:space="preserve"> los AFN 1.1 y 1.2.</w:t>
+        <w:t xml:space="preserve"> 011.</w:t>
       </w:r>
     </w:p>
     <w:p>
       <w:pPr>
+        <w:jc w:val="center"/>
         <w:rPr>
           <w:lang w:val="es-AR"/>
         </w:rPr>
       </w:pPr>
       <w:r>
         <w:rPr>
-          <w:highlight w:val="yellow"/>
-          <w:lang w:val="es-AR"/>
-        </w:rPr>
-        <w:t>Revisar archivos AFN1.py y AFN2.py</w:t>
+          <w:lang w:val="es-AR"/>
+        </w:rPr>
+        <w:t>(</w:t>
+      </w:r>
+      <w:r>
+        <w:rPr>
+          <w:lang w:val="es-AR"/>
+        </w:rPr>
+        <w:t xml:space="preserve">011, </w:t>
+      </w:r>
+      <w:r>
+        <w:rPr>
+          <w:lang w:val="es-AR"/>
+        </w:rPr>
+        <w:t>N*)</w:t>
       </w:r>
     </w:p>
     <w:p>
       <w:pPr>
+        <w:jc w:val="center"/>
         <w:rPr>
           <w:lang w:val="es-AR"/>
         </w:rPr>
       </w:pPr>
       <w:r>
         <w:rPr>
-          <w:lang w:val="es-AR"/>
-        </w:rPr>
-        <w:t xml:space="preserve">Programar en </w:t>
-      </w:r>
-      <w:proofErr w:type="spellStart"/>
-      <w:r>
-        <w:rPr>
-          <w:lang w:val="es-AR"/>
-        </w:rPr>
-        <w:t>python</w:t>
-      </w:r>
-      <w:proofErr w:type="spellEnd"/>
-      <w:r>
-        <w:rPr>
-          <w:lang w:val="es-AR"/>
-        </w:rPr>
-        <w:t xml:space="preserve"> los AFD 1.1 y 1.2.</w:t>
+          <w:noProof/>
+          <w:lang w:val="es-AR"/>
+        </w:rPr>
+        <w:lastRenderedPageBreak/>
+        <w:drawing>
+          <wp:inline distT="0" distB="0" distL="0" distR="0" wp14:anchorId="4F4C7515" wp14:editId="70975F5A">
+            <wp:extent cx="3105150" cy="2106785"/>
+            <wp:effectExtent l="0" t="0" r="0" b="8255"/>
+            <wp:docPr id="650014175" name="Imagen 4"/>
+            <wp:cNvGraphicFramePr>
+              <a:graphicFrameLocks xmlns:a="http://schemas.openxmlformats.org/drawingml/2006/main" noChangeAspect="1"/>
+            </wp:cNvGraphicFramePr>
+            <a:graphic xmlns:a="http://schemas.openxmlformats.org/drawingml/2006/main">
+              <a:graphicData uri="http://schemas.openxmlformats.org/drawingml/2006/picture">
+                <pic:pic xmlns:pic="http://schemas.openxmlformats.org/drawingml/2006/picture">
+                  <pic:nvPicPr>
+                    <pic:cNvPr id="0" name="Picture 4"/>
+                    <pic:cNvPicPr>
+                      <a:picLocks noChangeAspect="1" noChangeArrowheads="1"/>
+                    </pic:cNvPicPr>
+                  </pic:nvPicPr>
+                  <pic:blipFill>
+                    <a:blip r:embed="rId15">
+                      <a:extLst>
+                        <a:ext uri="{28A0092B-C50C-407E-A947-70E740481C1C}">
+                          <a14:useLocalDpi xmlns:a14="http://schemas.microsoft.com/office/drawing/2010/main" val="0"/>
+                        </a:ext>
+                      </a:extLst>
+                    </a:blip>
+                    <a:srcRect/>
+                    <a:stretch>
+                      <a:fillRect/>
+                    </a:stretch>
+                  </pic:blipFill>
+                  <pic:spPr bwMode="auto">
+                    <a:xfrm>
+                      <a:off x="0" y="0"/>
+                      <a:ext cx="3112166" cy="2111545"/>
+                    </a:xfrm>
+                    <a:prstGeom prst="rect">
+                      <a:avLst/>
+                    </a:prstGeom>
+                    <a:noFill/>
+                    <a:ln>
+                      <a:noFill/>
+                    </a:ln>
+                  </pic:spPr>
+                </pic:pic>
+              </a:graphicData>
+            </a:graphic>
+          </wp:inline>
+        </w:drawing>
       </w:r>
     </w:p>
     <w:p>
@@ -9735,38 +9919,9 @@
       </w:pPr>
       <w:r>
         <w:rPr>
-          <w:highlight w:val="yellow"/>
-          <w:lang w:val="es-AR"/>
-        </w:rPr>
-        <w:t>Revisar archivos AF</w:t>
-      </w:r>
-      <w:r>
-        <w:rPr>
-          <w:highlight w:val="yellow"/>
-          <w:lang w:val="es-AR"/>
-        </w:rPr>
-        <w:t>D</w:t>
-      </w:r>
-      <w:r>
-        <w:rPr>
-          <w:highlight w:val="yellow"/>
-          <w:lang w:val="es-AR"/>
-        </w:rPr>
-        <w:t>1.py y AF</w:t>
-      </w:r>
-      <w:r>
-        <w:rPr>
-          <w:highlight w:val="yellow"/>
-          <w:lang w:val="es-AR"/>
-        </w:rPr>
-        <w:t>D</w:t>
-      </w:r>
-      <w:r>
-        <w:rPr>
-          <w:highlight w:val="yellow"/>
-          <w:lang w:val="es-AR"/>
-        </w:rPr>
-        <w:t>2.py</w:t>
+          <w:lang w:val="es-AR"/>
+        </w:rPr>
+        <w:t>EJERCICIOS EN PYTHON</w:t>
       </w:r>
     </w:p>
     <w:p>
@@ -9775,9 +9930,119 @@
           <w:lang w:val="es-AR"/>
         </w:rPr>
       </w:pPr>
+      <w:r>
+        <w:rPr>
+          <w:lang w:val="es-AR"/>
+        </w:rPr>
+        <w:t xml:space="preserve">Programar en </w:t>
+      </w:r>
+      <w:proofErr w:type="spellStart"/>
+      <w:r>
+        <w:rPr>
+          <w:lang w:val="es-AR"/>
+        </w:rPr>
+        <w:t>python</w:t>
+      </w:r>
+      <w:proofErr w:type="spellEnd"/>
+      <w:r>
+        <w:rPr>
+          <w:lang w:val="es-AR"/>
+        </w:rPr>
+        <w:t xml:space="preserve"> los AFN 1.1 y 1.2.</w:t>
+      </w:r>
+    </w:p>
+    <w:p>
+      <w:pPr>
+        <w:rPr>
+          <w:lang w:val="es-AR"/>
+        </w:rPr>
+      </w:pPr>
+      <w:r>
+        <w:rPr>
+          <w:highlight w:val="yellow"/>
+          <w:lang w:val="es-AR"/>
+        </w:rPr>
+        <w:t>Revisar archivos AFN1.py y AFN2.py</w:t>
+      </w:r>
+    </w:p>
+    <w:p>
+      <w:pPr>
+        <w:rPr>
+          <w:lang w:val="es-AR"/>
+        </w:rPr>
+      </w:pPr>
+      <w:r>
+        <w:rPr>
+          <w:lang w:val="es-AR"/>
+        </w:rPr>
+        <w:t xml:space="preserve">Programar en </w:t>
+      </w:r>
+      <w:proofErr w:type="spellStart"/>
+      <w:r>
+        <w:rPr>
+          <w:lang w:val="es-AR"/>
+        </w:rPr>
+        <w:t>python</w:t>
+      </w:r>
+      <w:proofErr w:type="spellEnd"/>
+      <w:r>
+        <w:rPr>
+          <w:lang w:val="es-AR"/>
+        </w:rPr>
+        <w:t xml:space="preserve"> los AFD 1.1 y 1.2.</w:t>
+      </w:r>
+    </w:p>
+    <w:p>
+      <w:pPr>
+        <w:rPr>
+          <w:lang w:val="es-AR"/>
+        </w:rPr>
+      </w:pPr>
+      <w:r>
+        <w:rPr>
+          <w:highlight w:val="yellow"/>
+          <w:lang w:val="es-AR"/>
+        </w:rPr>
+        <w:t>Revisar archivos AF</w:t>
+      </w:r>
+      <w:r>
+        <w:rPr>
+          <w:highlight w:val="yellow"/>
+          <w:lang w:val="es-AR"/>
+        </w:rPr>
+        <w:t>D</w:t>
+      </w:r>
+      <w:r>
+        <w:rPr>
+          <w:highlight w:val="yellow"/>
+          <w:lang w:val="es-AR"/>
+        </w:rPr>
+        <w:t>1.py y AF</w:t>
+      </w:r>
+      <w:r>
+        <w:rPr>
+          <w:highlight w:val="yellow"/>
+          <w:lang w:val="es-AR"/>
+        </w:rPr>
+        <w:t>D</w:t>
+      </w:r>
+      <w:r>
+        <w:rPr>
+          <w:highlight w:val="yellow"/>
+          <w:lang w:val="es-AR"/>
+        </w:rPr>
+        <w:t>2.py</w:t>
+      </w:r>
+    </w:p>
+    <w:p>
+      <w:pPr>
+        <w:rPr>
+          <w:lang w:val="es-AR"/>
+        </w:rPr>
+      </w:pPr>
     </w:p>
     <w:sectPr>
-      <w:footerReference w:type="default" r:id="rId12"/>
+      <w:footerReference w:type="default" r:id="rId16"/>
       <w:pgSz w:w="11906" w:h="16838"/>
       <w:pgMar w:top="1417" w:right="1701" w:bottom="1417" w:left="1701" w:header="708" w:footer="708" w:gutter="0"/>
       <w:cols w:space="708"/>

</xml_diff>